<commit_message>
This is the commit after changing a file after it is staged
</commit_message>
<xml_diff>
--- a/My Word .docx
+++ b/My Word .docx
@@ -17,6 +17,23 @@
           <w:lang w:val="en-IN"/>
         </w:rPr>
         <w:t>Hello there this is my new doc file</w:t>
+      </w:r>
+    </w:p>
+    <w:p>
+      <w:pPr>
+        <w:rPr>
+          <w:sz w:val="72"/>
+          <w:szCs w:val="72"/>
+          <w:lang w:val="en-IN"/>
+        </w:rPr>
+      </w:pPr>
+      <w:r>
+        <w:rPr>
+          <w:sz w:val="72"/>
+          <w:szCs w:val="72"/>
+          <w:lang w:val="en-IN"/>
+        </w:rPr>
+        <w:t>This is changed</w:t>
       </w:r>
     </w:p>
     <w:sectPr>

</xml_diff>